<commit_message>
Updated document for kafka stream basics. Created simple demo of work count using Kstream and Ktable.
</commit_message>
<xml_diff>
--- a/Docs/Kafka.docx
+++ b/Docs/Kafka.docx
@@ -846,11 +846,7 @@
       </w:pPr>
       <w:r>
         <w:rPr/>
-        <w:t xml:space="preserve">default producer retry setting </w:t>
-      </w:r>
-      <w:r>
-        <w:rPr/>
-        <w:t>is 2147483647</w:t>
+        <w:t>default producer retry setting is 2147483647</w:t>
       </w:r>
     </w:p>
     <w:p>
@@ -1015,7 +1011,7 @@
       </w:pPr>
       <w:r>
         <w:drawing>
-          <wp:anchor behindDoc="0" distT="0" distB="0" distL="0" distR="0" simplePos="0" locked="0" layoutInCell="1" allowOverlap="1" relativeHeight="6">
+          <wp:anchor behindDoc="0" distT="0" distB="0" distL="0" distR="0" simplePos="0" locked="0" layoutInCell="1" allowOverlap="1" relativeHeight="2">
             <wp:simplePos x="0" y="0"/>
             <wp:positionH relativeFrom="column">
               <wp:posOffset>-43180</wp:posOffset>
@@ -1062,7 +1058,11 @@
       </w:r>
       <w:r>
         <w:rPr/>
-        <w:t xml:space="preserve">So kafka will have duplicate record. </w:t>
+        <w:t>S</w:t>
+      </w:r>
+      <w:r>
+        <w:rPr/>
+        <w:t xml:space="preserve">o kafka will have duplicate record. </w:t>
       </w:r>
     </w:p>
     <w:p>
@@ -1119,7 +1119,7 @@
       <w:r>
         <w:rPr/>
         <w:drawing>
-          <wp:anchor behindDoc="0" distT="0" distB="0" distL="0" distR="0" simplePos="0" locked="0" layoutInCell="1" allowOverlap="1" relativeHeight="7">
+          <wp:anchor behindDoc="0" distT="0" distB="0" distL="0" distR="0" simplePos="0" locked="0" layoutInCell="1" allowOverlap="1" relativeHeight="3">
             <wp:simplePos x="0" y="0"/>
             <wp:positionH relativeFrom="column">
               <wp:align>center</wp:align>
@@ -2106,8 +2106,8 @@
         <w:pStyle w:val="Normal"/>
         <w:rPr/>
       </w:pPr>
-      <w:bookmarkStart w:id="1" w:name="__DdeLink__152_927104992"/>
-      <w:bookmarkStart w:id="2" w:name="__DdeLink__152_927104992"/>
+      <w:bookmarkStart w:id="1" w:name="__DdeLink__152_9271049921"/>
+      <w:bookmarkStart w:id="2" w:name="__DdeLink__152_9271049921"/>
       <w:bookmarkEnd w:id="2"/>
       <w:r>
         <w:rPr/>
@@ -2275,8 +2275,8 @@
         <w:pStyle w:val="Normal"/>
         <w:rPr/>
       </w:pPr>
-      <w:bookmarkStart w:id="4" w:name="__DdeLink__150_927104992"/>
-      <w:bookmarkStart w:id="5" w:name="__DdeLink__150_927104992"/>
+      <w:bookmarkStart w:id="4" w:name="__DdeLink__150_9271049921"/>
+      <w:bookmarkStart w:id="5" w:name="__DdeLink__150_9271049921"/>
       <w:bookmarkEnd w:id="5"/>
       <w:r>
         <w:rPr/>
@@ -2926,7 +2926,6 @@
     <w:p>
       <w:pPr>
         <w:pStyle w:val="Normal"/>
-        <w:pBdr/>
         <w:shd w:val="clear" w:fill="FFFFFF"/>
         <w:ind w:left="720" w:hanging="0"/>
         <w:rPr>
@@ -3003,7 +3002,6 @@
     <w:p>
       <w:pPr>
         <w:pStyle w:val="Normal"/>
-        <w:pBdr/>
         <w:shd w:val="clear" w:fill="FFFFFF"/>
         <w:ind w:left="720" w:hanging="0"/>
         <w:rPr/>
@@ -3564,78 +3562,1782 @@
       </w:pPr>
       <w:r>
         <w:rPr/>
-      </w:r>
-    </w:p>
-    <w:p>
-      <w:pPr>
-        <w:pStyle w:val="Normal"/>
-        <w:rPr/>
-      </w:pPr>
-      <w:r>
-        <w:rPr/>
-      </w:r>
-    </w:p>
-    <w:p>
-      <w:pPr>
-        <w:pStyle w:val="Normal"/>
-        <w:rPr/>
-      </w:pPr>
-      <w:r>
-        <w:rPr/>
-      </w:r>
-    </w:p>
-    <w:p>
-      <w:pPr>
-        <w:pStyle w:val="Normal"/>
-        <w:rPr/>
-      </w:pPr>
-      <w:r>
-        <w:rPr/>
-      </w:r>
-    </w:p>
-    <w:p>
-      <w:pPr>
-        <w:pStyle w:val="Normal"/>
-        <w:rPr/>
-      </w:pPr>
-      <w:r>
-        <w:rPr/>
-      </w:r>
-    </w:p>
-    <w:p>
-      <w:pPr>
-        <w:pStyle w:val="Normal"/>
-        <w:rPr/>
-      </w:pPr>
-      <w:r>
-        <w:rPr/>
-      </w:r>
-    </w:p>
-    <w:p>
-      <w:pPr>
-        <w:pStyle w:val="Normal"/>
-        <w:rPr/>
-      </w:pPr>
-      <w:r>
-        <w:rPr/>
-      </w:r>
-    </w:p>
-    <w:p>
-      <w:pPr>
-        <w:pStyle w:val="Normal"/>
-        <w:rPr/>
-      </w:pPr>
-      <w:r>
-        <w:rPr/>
-      </w:r>
-    </w:p>
-    <w:p>
-      <w:pPr>
-        <w:pStyle w:val="Normal"/>
-        <w:rPr/>
-      </w:pPr>
-      <w:r>
-        <w:rPr/>
+        <w:t>13) Kafka Config Describe</w:t>
+      </w:r>
+    </w:p>
+    <w:p>
+      <w:pPr>
+        <w:pStyle w:val="Normal"/>
+        <w:rPr/>
+      </w:pPr>
+      <w:r>
+        <w:rPr/>
+      </w:r>
+    </w:p>
+    <w:p>
+      <w:pPr>
+        <w:pStyle w:val="Normal"/>
+        <w:rPr/>
+      </w:pPr>
+      <w:r>
+        <w:rPr/>
+        <w:tab/>
+        <w:t>$ kafka-config.sh –zookeeper 127.0.0.1:2181 –entity-type topics –entity-name first_topic  --describe</w:t>
+      </w:r>
+    </w:p>
+    <w:p>
+      <w:pPr>
+        <w:pStyle w:val="Normal"/>
+        <w:rPr/>
+      </w:pPr>
+      <w:r>
+        <w:rPr/>
+      </w:r>
+    </w:p>
+    <w:p>
+      <w:pPr>
+        <w:pStyle w:val="Normal"/>
+        <w:rPr/>
+      </w:pPr>
+      <w:r>
+        <w:rPr/>
+      </w:r>
+    </w:p>
+    <w:p>
+      <w:pPr>
+        <w:pStyle w:val="Normal"/>
+        <w:rPr/>
+      </w:pPr>
+      <w:r>
+        <w:rPr/>
+      </w:r>
+    </w:p>
+    <w:p>
+      <w:pPr>
+        <w:pStyle w:val="Normal"/>
+        <w:rPr/>
+      </w:pPr>
+      <w:r>
+        <w:rPr/>
+      </w:r>
+    </w:p>
+    <w:p>
+      <w:pPr>
+        <w:pStyle w:val="Normal"/>
+        <w:rPr/>
+      </w:pPr>
+      <w:r>
+        <w:rPr/>
+        <w:t>14) Kafka Config   add configuration</w:t>
+      </w:r>
+    </w:p>
+    <w:p>
+      <w:pPr>
+        <w:pStyle w:val="Normal"/>
+        <w:rPr/>
+      </w:pPr>
+      <w:r>
+        <w:rPr/>
+      </w:r>
+    </w:p>
+    <w:p>
+      <w:pPr>
+        <w:pStyle w:val="Normal"/>
+        <w:rPr/>
+      </w:pPr>
+      <w:r>
+        <w:rPr/>
+        <w:tab/>
+        <w:t>$ kafka-config.sh –zookeeper 127.0.0.1:2181 –entity-type topics –entity-name first_topic –add-config min.insync-replicas=2 --alter</w:t>
+      </w:r>
+    </w:p>
+    <w:p>
+      <w:pPr>
+        <w:pStyle w:val="Normal"/>
+        <w:rPr/>
+      </w:pPr>
+      <w:r>
+        <w:rPr/>
+      </w:r>
+    </w:p>
+    <w:p>
+      <w:pPr>
+        <w:pStyle w:val="Normal"/>
+        <w:rPr/>
+      </w:pPr>
+      <w:r>
+        <w:rPr/>
+        <w:t>15) Kafka Config   delete configuration</w:t>
+      </w:r>
+    </w:p>
+    <w:p>
+      <w:pPr>
+        <w:pStyle w:val="Normal"/>
+        <w:rPr/>
+      </w:pPr>
+      <w:r>
+        <w:rPr/>
+      </w:r>
+    </w:p>
+    <w:p>
+      <w:pPr>
+        <w:pStyle w:val="Normal"/>
+        <w:rPr/>
+      </w:pPr>
+      <w:r>
+        <w:rPr/>
+        <w:tab/>
+        <w:t>$ kafka-config.sh –zookeeper 127.0.0.1:2181 –entity-type topics –entity-name first_topic –delete-config min.insync-replicas=2 --alter</w:t>
+      </w:r>
+    </w:p>
+    <w:p>
+      <w:pPr>
+        <w:pStyle w:val="Normal"/>
+        <w:rPr/>
+      </w:pPr>
+      <w:r>
+        <w:rPr/>
+      </w:r>
+    </w:p>
+    <w:p>
+      <w:pPr>
+        <w:pStyle w:val="Normal"/>
+        <w:rPr/>
+      </w:pPr>
+      <w:r>
+        <w:rPr/>
+      </w:r>
+    </w:p>
+    <w:p>
+      <w:pPr>
+        <w:pStyle w:val="Normal"/>
+        <w:rPr/>
+      </w:pPr>
+      <w:r>
+        <w:rPr/>
+      </w:r>
+    </w:p>
+    <w:p>
+      <w:pPr>
+        <w:pStyle w:val="Normal"/>
+        <w:rPr/>
+      </w:pPr>
+      <w:r>
+        <w:rPr/>
+      </w:r>
+    </w:p>
+    <w:p>
+      <w:pPr>
+        <w:pStyle w:val="Normal"/>
+        <w:rPr/>
+      </w:pPr>
+      <w:r>
+        <w:rPr/>
+      </w:r>
+    </w:p>
+    <w:p>
+      <w:pPr>
+        <w:pStyle w:val="Normal"/>
+        <w:rPr/>
+      </w:pPr>
+      <w:r>
+        <w:rPr/>
+        <w:t>Partitions and Segments :</w:t>
+      </w:r>
+    </w:p>
+    <w:p>
+      <w:pPr>
+        <w:pStyle w:val="Normal"/>
+        <w:rPr/>
+      </w:pPr>
+      <w:r>
+        <w:rPr/>
+        <w:t>Topics are made of partitions.</w:t>
+      </w:r>
+    </w:p>
+    <w:p>
+      <w:pPr>
+        <w:pStyle w:val="Normal"/>
+        <w:rPr/>
+      </w:pPr>
+      <w:r>
+        <w:rPr/>
+        <w:t>Partitions are made of segments. (Segments is nothing but a File , yeah its true   :)   )</w:t>
+      </w:r>
+    </w:p>
+    <w:p>
+      <w:pPr>
+        <w:pStyle w:val="Normal"/>
+        <w:rPr/>
+      </w:pPr>
+      <w:r>
+        <w:rPr/>
+      </w:r>
+    </w:p>
+    <w:p>
+      <w:pPr>
+        <w:pStyle w:val="Normal"/>
+        <w:rPr/>
+      </w:pPr>
+      <w:r>
+        <w:rPr/>
+      </w:r>
+    </w:p>
+    <w:p>
+      <w:pPr>
+        <w:pStyle w:val="Normal"/>
+        <w:rPr/>
+      </w:pPr>
+      <w:r>
+        <w:rPr/>
+        <w:drawing>
+          <wp:anchor behindDoc="0" distT="0" distB="0" distL="0" distR="0" simplePos="0" locked="0" layoutInCell="1" allowOverlap="1" relativeHeight="4">
+            <wp:simplePos x="0" y="0"/>
+            <wp:positionH relativeFrom="column">
+              <wp:posOffset>0</wp:posOffset>
+            </wp:positionH>
+            <wp:positionV relativeFrom="paragraph">
+              <wp:posOffset>-8255</wp:posOffset>
+            </wp:positionV>
+            <wp:extent cx="5731510" cy="1018540"/>
+            <wp:effectExtent l="0" t="0" r="0" b="0"/>
+            <wp:wrapSquare wrapText="largest"/>
+            <wp:docPr id="7" name="Image3" descr=""/>
+            <wp:cNvGraphicFramePr>
+              <a:graphicFrameLocks xmlns:a="http://schemas.openxmlformats.org/drawingml/2006/main" noChangeAspect="1"/>
+            </wp:cNvGraphicFramePr>
+            <a:graphic xmlns:a="http://schemas.openxmlformats.org/drawingml/2006/main">
+              <a:graphicData uri="http://schemas.openxmlformats.org/drawingml/2006/picture">
+                <pic:pic xmlns:pic="http://schemas.openxmlformats.org/drawingml/2006/picture">
+                  <pic:nvPicPr>
+                    <pic:cNvPr id="7" name="Image3" descr=""/>
+                    <pic:cNvPicPr>
+                      <a:picLocks noChangeAspect="1" noChangeArrowheads="1"/>
+                    </pic:cNvPicPr>
+                  </pic:nvPicPr>
+                  <pic:blipFill>
+                    <a:blip r:embed="rId8"/>
+                    <a:stretch>
+                      <a:fillRect/>
+                    </a:stretch>
+                  </pic:blipFill>
+                  <pic:spPr bwMode="auto">
+                    <a:xfrm>
+                      <a:off x="0" y="0"/>
+                      <a:ext cx="5731510" cy="1018540"/>
+                    </a:xfrm>
+                    <a:prstGeom prst="rect">
+                      <a:avLst/>
+                    </a:prstGeom>
+                  </pic:spPr>
+                </pic:pic>
+              </a:graphicData>
+            </a:graphic>
+          </wp:anchor>
+        </w:drawing>
+      </w:r>
+    </w:p>
+    <w:p>
+      <w:pPr>
+        <w:pStyle w:val="Normal"/>
+        <w:rPr/>
+      </w:pPr>
+      <w:r>
+        <w:rPr/>
+        <w:t>Only one segment is ACTIVE, the one that is data being written to.</w:t>
+      </w:r>
+    </w:p>
+    <w:p>
+      <w:pPr>
+        <w:pStyle w:val="Normal"/>
+        <w:rPr/>
+      </w:pPr>
+      <w:r>
+        <w:rPr/>
+        <w:t>Log.segment.bytes  -  the max size of single segment in bytes.  (1GB by default)</w:t>
+      </w:r>
+    </w:p>
+    <w:p>
+      <w:pPr>
+        <w:pStyle w:val="Normal"/>
+        <w:rPr/>
+      </w:pPr>
+      <w:r>
+        <w:rPr/>
+        <w:t>Log.segment.ms  -  Time that kafka will wait before committing the segment if not full.  (1 week by default)</w:t>
+      </w:r>
+    </w:p>
+    <w:p>
+      <w:pPr>
+        <w:pStyle w:val="Normal"/>
+        <w:rPr/>
+      </w:pPr>
+      <w:r>
+        <w:rPr/>
+      </w:r>
+    </w:p>
+    <w:p>
+      <w:pPr>
+        <w:pStyle w:val="Normal"/>
+        <w:rPr/>
+      </w:pPr>
+      <w:r>
+        <w:rPr/>
+      </w:r>
+    </w:p>
+    <w:p>
+      <w:pPr>
+        <w:pStyle w:val="Normal"/>
+        <w:rPr/>
+      </w:pPr>
+      <w:r>
+        <w:drawing>
+          <wp:anchor behindDoc="0" distT="0" distB="0" distL="0" distR="0" simplePos="0" locked="0" layoutInCell="1" allowOverlap="1" relativeHeight="5">
+            <wp:simplePos x="0" y="0"/>
+            <wp:positionH relativeFrom="column">
+              <wp:posOffset>0</wp:posOffset>
+            </wp:positionH>
+            <wp:positionV relativeFrom="paragraph">
+              <wp:posOffset>471805</wp:posOffset>
+            </wp:positionV>
+            <wp:extent cx="5731510" cy="1506855"/>
+            <wp:effectExtent l="0" t="0" r="0" b="0"/>
+            <wp:wrapSquare wrapText="largest"/>
+            <wp:docPr id="8" name="Image4" descr=""/>
+            <wp:cNvGraphicFramePr>
+              <a:graphicFrameLocks xmlns:a="http://schemas.openxmlformats.org/drawingml/2006/main" noChangeAspect="1"/>
+            </wp:cNvGraphicFramePr>
+            <a:graphic xmlns:a="http://schemas.openxmlformats.org/drawingml/2006/main">
+              <a:graphicData uri="http://schemas.openxmlformats.org/drawingml/2006/picture">
+                <pic:pic xmlns:pic="http://schemas.openxmlformats.org/drawingml/2006/picture">
+                  <pic:nvPicPr>
+                    <pic:cNvPr id="8" name="Image4" descr=""/>
+                    <pic:cNvPicPr>
+                      <a:picLocks noChangeAspect="1" noChangeArrowheads="1"/>
+                    </pic:cNvPicPr>
+                  </pic:nvPicPr>
+                  <pic:blipFill>
+                    <a:blip r:embed="rId9"/>
+                    <a:stretch>
+                      <a:fillRect/>
+                    </a:stretch>
+                  </pic:blipFill>
+                  <pic:spPr bwMode="auto">
+                    <a:xfrm>
+                      <a:off x="0" y="0"/>
+                      <a:ext cx="5731510" cy="1506855"/>
+                    </a:xfrm>
+                    <a:prstGeom prst="rect">
+                      <a:avLst/>
+                    </a:prstGeom>
+                  </pic:spPr>
+                </pic:pic>
+              </a:graphicData>
+            </a:graphic>
+          </wp:anchor>
+        </w:drawing>
+      </w:r>
+      <w:r>
+        <w:rPr/>
+        <w:t>S</w:t>
+      </w:r>
+      <w:r>
+        <w:rPr/>
+        <w:t xml:space="preserve">egments comes with Two indexes. </w:t>
+      </w:r>
+    </w:p>
+    <w:p>
+      <w:pPr>
+        <w:pStyle w:val="Normal"/>
+        <w:rPr/>
+      </w:pPr>
+      <w:r>
+        <w:rPr/>
+      </w:r>
+    </w:p>
+    <w:p>
+      <w:pPr>
+        <w:pStyle w:val="Normal"/>
+        <w:rPr/>
+      </w:pPr>
+      <w:r>
+        <w:rPr/>
+      </w:r>
+    </w:p>
+    <w:p>
+      <w:pPr>
+        <w:pStyle w:val="Normal"/>
+        <w:rPr/>
+      </w:pPr>
+      <w:r>
+        <w:rPr/>
+        <w:t>Offset to Position index : Allows kafka where to read to find a message.</w:t>
+      </w:r>
+    </w:p>
+    <w:p>
+      <w:pPr>
+        <w:pStyle w:val="Normal"/>
+        <w:rPr/>
+      </w:pPr>
+      <w:r>
+        <w:rPr/>
+        <w:t>Timestamp to Offset index : Allows kafka to find message with a timestamp.</w:t>
+      </w:r>
+    </w:p>
+    <w:p>
+      <w:pPr>
+        <w:pStyle w:val="Normal"/>
+        <w:rPr/>
+      </w:pPr>
+      <w:r>
+        <w:rPr/>
+      </w:r>
+    </w:p>
+    <w:p>
+      <w:pPr>
+        <w:pStyle w:val="Normal"/>
+        <w:rPr/>
+      </w:pPr>
+      <w:r>
+        <w:rPr/>
+      </w:r>
+    </w:p>
+    <w:p>
+      <w:pPr>
+        <w:pStyle w:val="Normal"/>
+        <w:rPr/>
+      </w:pPr>
+      <w:r>
+        <w:rPr/>
+        <w:t>Log Cleanup Policies :</w:t>
+      </w:r>
+    </w:p>
+    <w:p>
+      <w:pPr>
+        <w:pStyle w:val="Normal"/>
+        <w:rPr/>
+      </w:pPr>
+      <w:r>
+        <w:rPr/>
+        <w:t>log.cleanup.policy=delete    (default for all user topic)</w:t>
+      </w:r>
+    </w:p>
+    <w:p>
+      <w:pPr>
+        <w:pStyle w:val="Normal"/>
+        <w:rPr/>
+      </w:pPr>
+      <w:r>
+        <w:rPr/>
+        <w:t>Delete based on age of data (default 1 week)</w:t>
+      </w:r>
+    </w:p>
+    <w:p>
+      <w:pPr>
+        <w:pStyle w:val="Normal"/>
+        <w:rPr/>
+      </w:pPr>
+      <w:r>
+        <w:rPr/>
+        <w:t>Delete based on max size of log (-1 default means infinite)</w:t>
+      </w:r>
+    </w:p>
+    <w:p>
+      <w:pPr>
+        <w:pStyle w:val="Normal"/>
+        <w:rPr/>
+      </w:pPr>
+      <w:r>
+        <w:rPr/>
+      </w:r>
+    </w:p>
+    <w:p>
+      <w:pPr>
+        <w:pStyle w:val="Normal"/>
+        <w:rPr/>
+      </w:pPr>
+      <w:r>
+        <w:rPr/>
+        <w:t>log.cleanup.policy=compact  (default for topic __consumer_offset)</w:t>
+      </w:r>
+    </w:p>
+    <w:p>
+      <w:pPr>
+        <w:pStyle w:val="Normal"/>
+        <w:rPr/>
+      </w:pPr>
+      <w:r>
+        <w:rPr/>
+        <w:t>Delete based on keys.</w:t>
+      </w:r>
+    </w:p>
+    <w:p>
+      <w:pPr>
+        <w:pStyle w:val="Normal"/>
+        <w:rPr/>
+      </w:pPr>
+      <w:r>
+        <w:rPr/>
+        <w:t>Delete old duplicate keys after active segment committed .</w:t>
+      </w:r>
+    </w:p>
+    <w:p>
+      <w:pPr>
+        <w:pStyle w:val="Normal"/>
+        <w:rPr/>
+      </w:pPr>
+      <w:r>
+        <w:rPr/>
+        <w:t xml:space="preserve"> </w:t>
+      </w:r>
+    </w:p>
+    <w:p>
+      <w:pPr>
+        <w:pStyle w:val="Normal"/>
+        <w:rPr/>
+      </w:pPr>
+      <w:r>
+        <w:rPr/>
+      </w:r>
+    </w:p>
+    <w:p>
+      <w:pPr>
+        <w:pStyle w:val="Normal"/>
+        <w:rPr/>
+      </w:pPr>
+      <w:r>
+        <w:rPr/>
+        <w:t>Log clean up happens on partition segments.</w:t>
+      </w:r>
+    </w:p>
+    <w:p>
+      <w:pPr>
+        <w:pStyle w:val="Normal"/>
+        <w:rPr/>
+      </w:pPr>
+      <w:r>
+        <w:rPr/>
+        <w:t>Smaller segments means log cleanup will happen more often . And it will consume cpu usage.</w:t>
+      </w:r>
+    </w:p>
+    <w:p>
+      <w:pPr>
+        <w:pStyle w:val="Normal"/>
+        <w:rPr/>
+      </w:pPr>
+      <w:r>
+        <w:rPr/>
+      </w:r>
+    </w:p>
+    <w:p>
+      <w:pPr>
+        <w:pStyle w:val="Normal"/>
+        <w:rPr/>
+      </w:pPr>
+      <w:r>
+        <w:rPr/>
+      </w:r>
+    </w:p>
+    <w:p>
+      <w:pPr>
+        <w:pStyle w:val="Normal"/>
+        <w:rPr/>
+      </w:pPr>
+      <w:r>
+        <w:rPr/>
+      </w:r>
+    </w:p>
+    <w:p>
+      <w:pPr>
+        <w:pStyle w:val="Normal"/>
+        <w:rPr/>
+      </w:pPr>
+      <w:r>
+        <w:rPr/>
+      </w:r>
+    </w:p>
+    <w:p>
+      <w:pPr>
+        <w:pStyle w:val="Normal"/>
+        <w:rPr/>
+      </w:pPr>
+      <w:r>
+        <w:rPr/>
+      </w:r>
+    </w:p>
+    <w:p>
+      <w:pPr>
+        <w:pStyle w:val="Normal"/>
+        <w:rPr/>
+      </w:pPr>
+      <w:r>
+        <w:rPr/>
+      </w:r>
+    </w:p>
+    <w:p>
+      <w:pPr>
+        <w:pStyle w:val="Normal"/>
+        <w:rPr/>
+      </w:pPr>
+      <w:r>
+        <w:rPr/>
+      </w:r>
+    </w:p>
+    <w:p>
+      <w:pPr>
+        <w:pStyle w:val="Normal"/>
+        <w:rPr/>
+      </w:pPr>
+      <w:r>
+        <w:rPr/>
+      </w:r>
+    </w:p>
+    <w:p>
+      <w:pPr>
+        <w:pStyle w:val="Normal"/>
+        <w:rPr/>
+      </w:pPr>
+      <w:r>
+        <w:rPr/>
+      </w:r>
+    </w:p>
+    <w:p>
+      <w:pPr>
+        <w:pStyle w:val="Normal"/>
+        <w:rPr/>
+      </w:pPr>
+      <w:r>
+        <w:rPr/>
+      </w:r>
+    </w:p>
+    <w:p>
+      <w:pPr>
+        <w:pStyle w:val="Normal"/>
+        <w:rPr/>
+      </w:pPr>
+      <w:r>
+        <w:rPr/>
+      </w:r>
+    </w:p>
+    <w:p>
+      <w:pPr>
+        <w:pStyle w:val="Normal"/>
+        <w:rPr/>
+      </w:pPr>
+      <w:r>
+        <w:rPr/>
+      </w:r>
+    </w:p>
+    <w:p>
+      <w:pPr>
+        <w:pStyle w:val="Normal"/>
+        <w:rPr/>
+      </w:pPr>
+      <w:r>
+        <w:rPr/>
+      </w:r>
+    </w:p>
+    <w:p>
+      <w:pPr>
+        <w:pStyle w:val="Normal"/>
+        <w:rPr/>
+      </w:pPr>
+      <w:r>
+        <w:rPr/>
+      </w:r>
+    </w:p>
+    <w:p>
+      <w:pPr>
+        <w:pStyle w:val="Normal"/>
+        <w:rPr/>
+      </w:pPr>
+      <w:r>
+        <w:rPr/>
+      </w:r>
+    </w:p>
+    <w:p>
+      <w:pPr>
+        <w:pStyle w:val="Normal"/>
+        <w:rPr/>
+      </w:pPr>
+      <w:r>
+        <w:rPr/>
+      </w:r>
+    </w:p>
+    <w:p>
+      <w:pPr>
+        <w:pStyle w:val="Normal"/>
+        <w:rPr/>
+      </w:pPr>
+      <w:r>
+        <w:rPr/>
+      </w:r>
+    </w:p>
+    <w:p>
+      <w:pPr>
+        <w:pStyle w:val="Normal"/>
+        <w:rPr/>
+      </w:pPr>
+      <w:r>
+        <w:rPr/>
+      </w:r>
+    </w:p>
+    <w:p>
+      <w:pPr>
+        <w:pStyle w:val="Normal"/>
+        <w:rPr/>
+      </w:pPr>
+      <w:r>
+        <w:rPr/>
+      </w:r>
+    </w:p>
+    <w:p>
+      <w:pPr>
+        <w:pStyle w:val="Normal"/>
+        <w:rPr/>
+      </w:pPr>
+      <w:r>
+        <w:rPr/>
+      </w:r>
+    </w:p>
+    <w:p>
+      <w:pPr>
+        <w:pStyle w:val="Normal"/>
+        <w:rPr/>
+      </w:pPr>
+      <w:r>
+        <w:rPr/>
+      </w:r>
+    </w:p>
+    <w:p>
+      <w:pPr>
+        <w:pStyle w:val="Normal"/>
+        <w:rPr/>
+      </w:pPr>
+      <w:r>
+        <w:rPr/>
+      </w:r>
+    </w:p>
+    <w:p>
+      <w:pPr>
+        <w:pStyle w:val="Normal"/>
+        <w:rPr/>
+      </w:pPr>
+      <w:r>
+        <w:rPr/>
+      </w:r>
+    </w:p>
+    <w:p>
+      <w:pPr>
+        <w:pStyle w:val="Normal"/>
+        <w:rPr/>
+      </w:pPr>
+      <w:r>
+        <w:rPr/>
+      </w:r>
+    </w:p>
+    <w:p>
+      <w:pPr>
+        <w:pStyle w:val="Normal"/>
+        <w:rPr/>
+      </w:pPr>
+      <w:r>
+        <w:rPr/>
+      </w:r>
+    </w:p>
+    <w:p>
+      <w:pPr>
+        <w:pStyle w:val="Normal"/>
+        <w:rPr/>
+      </w:pPr>
+      <w:r>
+        <w:rPr/>
+      </w:r>
+    </w:p>
+    <w:p>
+      <w:pPr>
+        <w:pStyle w:val="Normal"/>
+        <w:rPr/>
+      </w:pPr>
+      <w:r>
+        <w:rPr/>
+      </w:r>
+    </w:p>
+    <w:p>
+      <w:pPr>
+        <w:pStyle w:val="Normal"/>
+        <w:rPr/>
+      </w:pPr>
+      <w:r>
+        <w:rPr/>
+      </w:r>
+    </w:p>
+    <w:p>
+      <w:pPr>
+        <w:pStyle w:val="Normal"/>
+        <w:rPr/>
+      </w:pPr>
+      <w:r>
+        <w:rPr/>
+      </w:r>
+    </w:p>
+    <w:p>
+      <w:pPr>
+        <w:pStyle w:val="Normal"/>
+        <w:rPr/>
+      </w:pPr>
+      <w:r>
+        <w:rPr/>
+      </w:r>
+    </w:p>
+    <w:p>
+      <w:pPr>
+        <w:pStyle w:val="Normal"/>
+        <w:rPr/>
+      </w:pPr>
+      <w:r>
+        <w:rPr/>
+      </w:r>
+    </w:p>
+    <w:p>
+      <w:pPr>
+        <w:pStyle w:val="Normal"/>
+        <w:rPr/>
+      </w:pPr>
+      <w:r>
+        <w:rPr/>
+      </w:r>
+    </w:p>
+    <w:p>
+      <w:pPr>
+        <w:pStyle w:val="Normal"/>
+        <w:rPr/>
+      </w:pPr>
+      <w:r>
+        <w:rPr/>
+      </w:r>
+    </w:p>
+    <w:p>
+      <w:pPr>
+        <w:pStyle w:val="Normal"/>
+        <w:rPr/>
+      </w:pPr>
+      <w:r>
+        <w:rPr/>
+      </w:r>
+    </w:p>
+    <w:p>
+      <w:pPr>
+        <w:pStyle w:val="Normal"/>
+        <w:rPr/>
+      </w:pPr>
+      <w:r>
+        <w:rPr/>
+      </w:r>
+    </w:p>
+    <w:p>
+      <w:pPr>
+        <w:pStyle w:val="Normal"/>
+        <w:rPr>
+          <w:b/>
+          <w:b/>
+          <w:bCs/>
+        </w:rPr>
+      </w:pPr>
+      <w:r>
+        <w:rPr>
+          <w:b/>
+          <w:bCs/>
+        </w:rPr>
+      </w:r>
+    </w:p>
+    <w:p>
+      <w:pPr>
+        <w:pStyle w:val="Normal"/>
+        <w:rPr>
+          <w:b/>
+          <w:b/>
+          <w:bCs/>
+        </w:rPr>
+      </w:pPr>
+      <w:r>
+        <w:rPr>
+          <w:b/>
+          <w:bCs/>
+        </w:rPr>
+        <w:t>Kafka Stream and Ktable</w:t>
+      </w:r>
+    </w:p>
+    <w:p>
+      <w:pPr>
+        <w:pStyle w:val="Normal"/>
+        <w:rPr>
+          <w:b/>
+          <w:b/>
+          <w:bCs/>
+        </w:rPr>
+      </w:pPr>
+      <w:r>
+        <w:rPr>
+          <w:b/>
+          <w:bCs/>
+        </w:rPr>
+      </w:r>
+    </w:p>
+    <w:p>
+      <w:pPr>
+        <w:pStyle w:val="Normal"/>
+        <w:rPr>
+          <w:b/>
+          <w:b/>
+          <w:bCs/>
+        </w:rPr>
+      </w:pPr>
+      <w:r>
+        <w:rPr>
+          <w:b/>
+          <w:bCs/>
+        </w:rPr>
+      </w:r>
+    </w:p>
+    <w:p>
+      <w:pPr>
+        <w:pStyle w:val="Normal"/>
+        <w:rPr>
+          <w:b/>
+          <w:b/>
+          <w:bCs/>
+        </w:rPr>
+      </w:pPr>
+      <w:r>
+        <w:rPr>
+          <w:b/>
+          <w:bCs/>
+        </w:rPr>
+        <w:drawing>
+          <wp:anchor behindDoc="0" distT="0" distB="0" distL="0" distR="0" simplePos="0" locked="0" layoutInCell="1" allowOverlap="1" relativeHeight="10">
+            <wp:simplePos x="0" y="0"/>
+            <wp:positionH relativeFrom="column">
+              <wp:align>center</wp:align>
+            </wp:positionH>
+            <wp:positionV relativeFrom="paragraph">
+              <wp:posOffset>635</wp:posOffset>
+            </wp:positionV>
+            <wp:extent cx="3057525" cy="3162300"/>
+            <wp:effectExtent l="0" t="0" r="0" b="0"/>
+            <wp:wrapSquare wrapText="largest"/>
+            <wp:docPr id="9" name="Image5" descr=""/>
+            <wp:cNvGraphicFramePr>
+              <a:graphicFrameLocks xmlns:a="http://schemas.openxmlformats.org/drawingml/2006/main" noChangeAspect="1"/>
+            </wp:cNvGraphicFramePr>
+            <a:graphic xmlns:a="http://schemas.openxmlformats.org/drawingml/2006/main">
+              <a:graphicData uri="http://schemas.openxmlformats.org/drawingml/2006/picture">
+                <pic:pic xmlns:pic="http://schemas.openxmlformats.org/drawingml/2006/picture">
+                  <pic:nvPicPr>
+                    <pic:cNvPr id="9" name="Image5" descr=""/>
+                    <pic:cNvPicPr>
+                      <a:picLocks noChangeAspect="1" noChangeArrowheads="1"/>
+                    </pic:cNvPicPr>
+                  </pic:nvPicPr>
+                  <pic:blipFill>
+                    <a:blip r:embed="rId10"/>
+                    <a:stretch>
+                      <a:fillRect/>
+                    </a:stretch>
+                  </pic:blipFill>
+                  <pic:spPr bwMode="auto">
+                    <a:xfrm>
+                      <a:off x="0" y="0"/>
+                      <a:ext cx="3057525" cy="3162300"/>
+                    </a:xfrm>
+                    <a:prstGeom prst="rect">
+                      <a:avLst/>
+                    </a:prstGeom>
+                  </pic:spPr>
+                </pic:pic>
+              </a:graphicData>
+            </a:graphic>
+          </wp:anchor>
+        </w:drawing>
+      </w:r>
+    </w:p>
+    <w:p>
+      <w:pPr>
+        <w:pStyle w:val="Normal"/>
+        <w:rPr>
+          <w:b/>
+          <w:b/>
+          <w:bCs/>
+        </w:rPr>
+      </w:pPr>
+      <w:r>
+        <w:rPr>
+          <w:b/>
+          <w:bCs/>
+        </w:rPr>
+      </w:r>
+    </w:p>
+    <w:p>
+      <w:pPr>
+        <w:pStyle w:val="Normal"/>
+        <w:rPr>
+          <w:b/>
+          <w:b/>
+          <w:bCs/>
+        </w:rPr>
+      </w:pPr>
+      <w:r>
+        <w:rPr>
+          <w:b/>
+          <w:bCs/>
+        </w:rPr>
+      </w:r>
+    </w:p>
+    <w:p>
+      <w:pPr>
+        <w:pStyle w:val="Normal"/>
+        <w:rPr>
+          <w:b/>
+          <w:b/>
+          <w:bCs/>
+        </w:rPr>
+      </w:pPr>
+      <w:r>
+        <w:rPr>
+          <w:b/>
+          <w:bCs/>
+        </w:rPr>
+      </w:r>
+    </w:p>
+    <w:p>
+      <w:pPr>
+        <w:pStyle w:val="Normal"/>
+        <w:rPr>
+          <w:b/>
+          <w:b/>
+          <w:bCs/>
+        </w:rPr>
+      </w:pPr>
+      <w:r>
+        <w:rPr>
+          <w:b/>
+          <w:bCs/>
+        </w:rPr>
+      </w:r>
+    </w:p>
+    <w:p>
+      <w:pPr>
+        <w:pStyle w:val="Normal"/>
+        <w:rPr>
+          <w:b/>
+          <w:b/>
+          <w:bCs/>
+        </w:rPr>
+      </w:pPr>
+      <w:r>
+        <w:rPr>
+          <w:b/>
+          <w:bCs/>
+        </w:rPr>
+      </w:r>
+    </w:p>
+    <w:p>
+      <w:pPr>
+        <w:pStyle w:val="Normal"/>
+        <w:rPr>
+          <w:b/>
+          <w:b/>
+          <w:bCs/>
+        </w:rPr>
+      </w:pPr>
+      <w:r>
+        <w:rPr>
+          <w:b/>
+          <w:bCs/>
+        </w:rPr>
+      </w:r>
+    </w:p>
+    <w:p>
+      <w:pPr>
+        <w:pStyle w:val="Normal"/>
+        <w:rPr>
+          <w:b/>
+          <w:b/>
+          <w:bCs/>
+        </w:rPr>
+      </w:pPr>
+      <w:r>
+        <w:rPr>
+          <w:b/>
+          <w:bCs/>
+        </w:rPr>
+      </w:r>
+    </w:p>
+    <w:p>
+      <w:pPr>
+        <w:pStyle w:val="Normal"/>
+        <w:rPr>
+          <w:b/>
+          <w:b/>
+          <w:bCs/>
+        </w:rPr>
+      </w:pPr>
+      <w:r>
+        <w:rPr>
+          <w:b/>
+          <w:bCs/>
+        </w:rPr>
+      </w:r>
+    </w:p>
+    <w:p>
+      <w:pPr>
+        <w:pStyle w:val="Normal"/>
+        <w:rPr>
+          <w:b/>
+          <w:b/>
+          <w:bCs/>
+        </w:rPr>
+      </w:pPr>
+      <w:r>
+        <w:rPr>
+          <w:b/>
+          <w:bCs/>
+        </w:rPr>
+      </w:r>
+    </w:p>
+    <w:p>
+      <w:pPr>
+        <w:pStyle w:val="Normal"/>
+        <w:rPr>
+          <w:b/>
+          <w:b/>
+          <w:bCs/>
+        </w:rPr>
+      </w:pPr>
+      <w:r>
+        <w:rPr>
+          <w:b/>
+          <w:bCs/>
+        </w:rPr>
+      </w:r>
+    </w:p>
+    <w:p>
+      <w:pPr>
+        <w:pStyle w:val="Normal"/>
+        <w:rPr>
+          <w:b/>
+          <w:b/>
+          <w:bCs/>
+        </w:rPr>
+      </w:pPr>
+      <w:r>
+        <w:rPr>
+          <w:b/>
+          <w:bCs/>
+        </w:rPr>
+      </w:r>
+    </w:p>
+    <w:p>
+      <w:pPr>
+        <w:pStyle w:val="Normal"/>
+        <w:rPr>
+          <w:b/>
+          <w:b/>
+          <w:bCs/>
+        </w:rPr>
+      </w:pPr>
+      <w:r>
+        <w:rPr>
+          <w:b/>
+          <w:bCs/>
+        </w:rPr>
+      </w:r>
+    </w:p>
+    <w:p>
+      <w:pPr>
+        <w:pStyle w:val="Normal"/>
+        <w:rPr>
+          <w:b/>
+          <w:b/>
+          <w:bCs/>
+        </w:rPr>
+      </w:pPr>
+      <w:r>
+        <w:rPr>
+          <w:b/>
+          <w:bCs/>
+        </w:rPr>
+      </w:r>
+    </w:p>
+    <w:p>
+      <w:pPr>
+        <w:pStyle w:val="Normal"/>
+        <w:rPr>
+          <w:b/>
+          <w:b/>
+          <w:bCs/>
+        </w:rPr>
+      </w:pPr>
+      <w:r>
+        <w:rPr>
+          <w:b/>
+          <w:bCs/>
+        </w:rPr>
+      </w:r>
+    </w:p>
+    <w:p>
+      <w:pPr>
+        <w:pStyle w:val="Normal"/>
+        <w:rPr>
+          <w:b/>
+          <w:b/>
+          <w:bCs/>
+        </w:rPr>
+      </w:pPr>
+      <w:r>
+        <w:rPr>
+          <w:b/>
+          <w:bCs/>
+        </w:rPr>
+      </w:r>
+    </w:p>
+    <w:p>
+      <w:pPr>
+        <w:pStyle w:val="Normal"/>
+        <w:rPr>
+          <w:b/>
+          <w:b/>
+          <w:bCs/>
+        </w:rPr>
+      </w:pPr>
+      <w:r>
+        <w:rPr>
+          <w:b/>
+          <w:bCs/>
+        </w:rPr>
+      </w:r>
+    </w:p>
+    <w:p>
+      <w:pPr>
+        <w:pStyle w:val="Normal"/>
+        <w:rPr>
+          <w:b/>
+          <w:b/>
+          <w:bCs/>
+        </w:rPr>
+      </w:pPr>
+      <w:r>
+        <w:rPr>
+          <w:b/>
+          <w:bCs/>
+        </w:rPr>
+      </w:r>
+    </w:p>
+    <w:p>
+      <w:pPr>
+        <w:pStyle w:val="Normal"/>
+        <w:rPr/>
+      </w:pPr>
+      <w:r>
+        <w:rPr/>
+      </w:r>
+    </w:p>
+    <w:p>
+      <w:pPr>
+        <w:pStyle w:val="Normal"/>
+        <w:rPr/>
+      </w:pPr>
+      <w:r>
+        <w:rPr>
+          <w:b/>
+          <w:bCs/>
+        </w:rPr>
+        <w:t>Stream</w:t>
+      </w:r>
+      <w:r>
+        <w:rPr/>
+        <w:t xml:space="preserve"> is a sequence of immutable data records, that is fully ordered and can be replayed, and also a fault tolerent.</w:t>
+      </w:r>
+    </w:p>
+    <w:p>
+      <w:pPr>
+        <w:pStyle w:val="Normal"/>
+        <w:rPr/>
+      </w:pPr>
+      <w:r>
+        <w:rPr/>
+      </w:r>
+    </w:p>
+    <w:p>
+      <w:pPr>
+        <w:pStyle w:val="Normal"/>
+        <w:rPr/>
+      </w:pPr>
+      <w:r>
+        <w:rPr>
+          <w:b/>
+          <w:bCs/>
+        </w:rPr>
+        <w:t>Stream Processor</w:t>
+      </w:r>
+      <w:r>
+        <w:rPr/>
+        <w:t xml:space="preserve"> is a node in processor topology. It transforms incoming streams  record by record and may create new stream out of it.</w:t>
+      </w:r>
+    </w:p>
+    <w:p>
+      <w:pPr>
+        <w:pStyle w:val="Normal"/>
+        <w:rPr/>
+      </w:pPr>
+      <w:r>
+        <w:rPr/>
+      </w:r>
+    </w:p>
+    <w:p>
+      <w:pPr>
+        <w:pStyle w:val="Normal"/>
+        <w:rPr/>
+      </w:pPr>
+      <w:r>
+        <w:rPr>
+          <w:b/>
+          <w:bCs/>
+        </w:rPr>
+        <w:t>Source Processor</w:t>
+      </w:r>
+      <w:r>
+        <w:rPr/>
+        <w:t xml:space="preserve"> is a special processor that takes data directly from the kafka topic.</w:t>
+      </w:r>
+    </w:p>
+    <w:p>
+      <w:pPr>
+        <w:pStyle w:val="Normal"/>
+        <w:rPr/>
+      </w:pPr>
+      <w:r>
+        <w:rPr/>
+        <w:t xml:space="preserve">It has not predecessors and it does not transform the data. </w:t>
+      </w:r>
+    </w:p>
+    <w:p>
+      <w:pPr>
+        <w:pStyle w:val="Normal"/>
+        <w:rPr/>
+      </w:pPr>
+      <w:r>
+        <w:rPr/>
+      </w:r>
+    </w:p>
+    <w:p>
+      <w:pPr>
+        <w:pStyle w:val="Normal"/>
+        <w:rPr/>
+      </w:pPr>
+      <w:r>
+        <w:rPr>
+          <w:b/>
+          <w:bCs/>
+        </w:rPr>
+        <w:t>Sink Processor</w:t>
+      </w:r>
+      <w:r>
+        <w:rPr/>
+        <w:t xml:space="preserve"> is a processor that does not having any children. It sends stream data directly to the kafka topic.</w:t>
+      </w:r>
+    </w:p>
+    <w:p>
+      <w:pPr>
+        <w:pStyle w:val="Normal"/>
+        <w:rPr/>
+      </w:pPr>
+      <w:r>
+        <w:rPr/>
+      </w:r>
+    </w:p>
+    <w:p>
+      <w:pPr>
+        <w:pStyle w:val="Normal"/>
+        <w:rPr/>
+      </w:pPr>
+      <w:r>
+        <w:rPr/>
+        <w:t>In between of this two processor (source and sink) all other streams and data does not need to be persisted to kafka and it stays on the streams only.</w:t>
+      </w:r>
+    </w:p>
+    <w:p>
+      <w:pPr>
+        <w:pStyle w:val="Normal"/>
+        <w:rPr/>
+      </w:pPr>
+      <w:r>
+        <w:rPr/>
+      </w:r>
+    </w:p>
+    <w:p>
+      <w:pPr>
+        <w:pStyle w:val="Normal"/>
+        <w:rPr/>
+      </w:pPr>
+      <w:r>
+        <w:rPr/>
+      </w:r>
+    </w:p>
+    <w:p>
+      <w:pPr>
+        <w:pStyle w:val="Normal"/>
+        <w:rPr>
+          <w:b/>
+          <w:b/>
+          <w:bCs/>
+        </w:rPr>
+      </w:pPr>
+      <w:r>
+        <w:rPr>
+          <w:b/>
+          <w:bCs/>
+        </w:rPr>
+        <w:t>High Level DSL</w:t>
+      </w:r>
+    </w:p>
+    <w:p>
+      <w:pPr>
+        <w:pStyle w:val="Normal"/>
+        <w:rPr/>
+      </w:pPr>
+      <w:r>
+        <w:rPr/>
+        <w:t>It is simple.</w:t>
+      </w:r>
+    </w:p>
+    <w:p>
+      <w:pPr>
+        <w:pStyle w:val="Normal"/>
+        <w:rPr/>
+      </w:pPr>
+      <w:r>
+        <w:rPr/>
+        <w:t>It has all the operations that we do need to perform almost all the transactions.</w:t>
+      </w:r>
+    </w:p>
+    <w:p>
+      <w:pPr>
+        <w:pStyle w:val="Normal"/>
+        <w:rPr/>
+      </w:pPr>
+      <w:r>
+        <w:rPr/>
+      </w:r>
+    </w:p>
+    <w:p>
+      <w:pPr>
+        <w:pStyle w:val="Normal"/>
+        <w:rPr>
+          <w:b/>
+          <w:b/>
+          <w:bCs/>
+        </w:rPr>
+      </w:pPr>
+      <w:r>
+        <w:rPr>
+          <w:b/>
+          <w:bCs/>
+        </w:rPr>
+        <w:t>Low Level Processor API</w:t>
+      </w:r>
+    </w:p>
+    <w:p>
+      <w:pPr>
+        <w:pStyle w:val="Normal"/>
+        <w:rPr/>
+      </w:pPr>
+      <w:r>
+        <w:rPr/>
+        <w:t>Can be used to implement most complex logic. So rarely needed.</w:t>
+      </w:r>
+    </w:p>
+    <w:p>
+      <w:pPr>
+        <w:pStyle w:val="Normal"/>
+        <w:rPr/>
+      </w:pPr>
+      <w:r>
+        <w:rPr/>
+      </w:r>
+    </w:p>
+    <w:p>
+      <w:pPr>
+        <w:pStyle w:val="Normal"/>
+        <w:rPr/>
+      </w:pPr>
+      <w:r>
+        <w:rPr/>
+      </w:r>
+    </w:p>
+    <w:p>
+      <w:pPr>
+        <w:pStyle w:val="Normal"/>
+        <w:rPr/>
+      </w:pPr>
+      <w:r>
+        <w:rPr/>
+      </w:r>
+    </w:p>
+    <w:p>
+      <w:pPr>
+        <w:pStyle w:val="Normal"/>
+        <w:rPr/>
+      </w:pPr>
+      <w:r>
+        <w:rPr/>
+      </w:r>
+    </w:p>
+    <w:p>
+      <w:pPr>
+        <w:pStyle w:val="Normal"/>
+        <w:rPr/>
+      </w:pPr>
+      <w:r>
+        <w:rPr/>
+        <w:t>Most of the properties will remain unchanged when it comes to producer and consumer properties. Only few changes as below.</w:t>
+      </w:r>
+    </w:p>
+    <w:p>
+      <w:pPr>
+        <w:pStyle w:val="Normal"/>
+        <w:rPr/>
+      </w:pPr>
+      <w:r>
+        <w:rPr/>
+      </w:r>
+    </w:p>
+    <w:p>
+      <w:pPr>
+        <w:pStyle w:val="Normal"/>
+        <w:rPr>
+          <w:b/>
+          <w:b/>
+          <w:bCs/>
+        </w:rPr>
+      </w:pPr>
+      <w:r>
+        <w:rPr>
+          <w:b/>
+          <w:bCs/>
+        </w:rPr>
+        <w:t xml:space="preserve">application.id </w:t>
+      </w:r>
+    </w:p>
+    <w:p>
+      <w:pPr>
+        <w:pStyle w:val="Normal"/>
+        <w:rPr>
+          <w:b w:val="false"/>
+          <w:b w:val="false"/>
+          <w:bCs w:val="false"/>
+        </w:rPr>
+      </w:pPr>
+      <w:r>
+        <w:rPr>
+          <w:b w:val="false"/>
+          <w:bCs w:val="false"/>
+        </w:rPr>
+        <w:t>Specific to stream api.</w:t>
+      </w:r>
+    </w:p>
+    <w:p>
+      <w:pPr>
+        <w:pStyle w:val="Normal"/>
+        <w:rPr>
+          <w:b w:val="false"/>
+          <w:b w:val="false"/>
+          <w:bCs w:val="false"/>
+        </w:rPr>
+      </w:pPr>
+      <w:r>
+        <w:rPr>
+          <w:b w:val="false"/>
+          <w:bCs w:val="false"/>
+        </w:rPr>
+        <w:t>Will be used as group id. (applicatoin id == group id)</w:t>
+      </w:r>
+    </w:p>
+    <w:p>
+      <w:pPr>
+        <w:pStyle w:val="Normal"/>
+        <w:rPr>
+          <w:b w:val="false"/>
+          <w:b w:val="false"/>
+          <w:bCs w:val="false"/>
+        </w:rPr>
+      </w:pPr>
+      <w:r>
+        <w:rPr>
+          <w:b w:val="false"/>
+          <w:bCs w:val="false"/>
+        </w:rPr>
+        <w:t>Dont change it as its being used as prefix of internal change log topics.</w:t>
+      </w:r>
+    </w:p>
+    <w:p>
+      <w:pPr>
+        <w:pStyle w:val="Normal"/>
+        <w:rPr>
+          <w:b w:val="false"/>
+          <w:b w:val="false"/>
+          <w:bCs w:val="false"/>
+        </w:rPr>
+      </w:pPr>
+      <w:r>
+        <w:rPr>
+          <w:b w:val="false"/>
+          <w:bCs w:val="false"/>
+        </w:rPr>
+      </w:r>
+    </w:p>
+    <w:p>
+      <w:pPr>
+        <w:pStyle w:val="Normal"/>
+        <w:rPr>
+          <w:b/>
+          <w:b/>
+          <w:bCs/>
+        </w:rPr>
+      </w:pPr>
+      <w:r>
+        <w:rPr>
+          <w:b/>
+          <w:bCs/>
+        </w:rPr>
+        <w:t xml:space="preserve">default.key.serede </w:t>
+      </w:r>
+      <w:r>
+        <w:rPr>
+          <w:b w:val="false"/>
+          <w:bCs w:val="false"/>
+        </w:rPr>
+        <w:t>and</w:t>
+      </w:r>
+      <w:r>
+        <w:rPr>
+          <w:b/>
+          <w:bCs/>
+        </w:rPr>
+        <w:t xml:space="preserve"> default.value.serede</w:t>
+      </w:r>
+    </w:p>
+    <w:p>
+      <w:pPr>
+        <w:pStyle w:val="Normal"/>
+        <w:rPr>
+          <w:b w:val="false"/>
+          <w:b w:val="false"/>
+          <w:bCs w:val="false"/>
+        </w:rPr>
+      </w:pPr>
+      <w:r>
+        <w:rPr>
+          <w:b w:val="false"/>
+          <w:bCs w:val="false"/>
+        </w:rPr>
+        <w:t>For serialization and de-serialization of data.</w:t>
+      </w:r>
+    </w:p>
+    <w:p>
+      <w:pPr>
+        <w:pStyle w:val="Normal"/>
+        <w:rPr>
+          <w:b w:val="false"/>
+          <w:b w:val="false"/>
+          <w:bCs w:val="false"/>
+        </w:rPr>
+      </w:pPr>
+      <w:r>
+        <w:rPr>
+          <w:b w:val="false"/>
+          <w:bCs w:val="false"/>
+        </w:rPr>
+      </w:r>
+    </w:p>
+    <w:p>
+      <w:pPr>
+        <w:pStyle w:val="Normal"/>
+        <w:rPr>
+          <w:b w:val="false"/>
+          <w:b w:val="false"/>
+          <w:bCs w:val="false"/>
+        </w:rPr>
+      </w:pPr>
+      <w:r>
+        <w:rPr>
+          <w:b w:val="false"/>
+          <w:bCs w:val="false"/>
+        </w:rPr>
+      </w:r>
+    </w:p>
+    <w:p>
+      <w:pPr>
+        <w:pStyle w:val="Normal"/>
+        <w:rPr>
+          <w:b w:val="false"/>
+          <w:b w:val="false"/>
+          <w:bCs w:val="false"/>
+        </w:rPr>
+      </w:pPr>
+      <w:r>
+        <w:rPr>
+          <w:b w:val="false"/>
+          <w:bCs w:val="false"/>
+        </w:rPr>
+      </w:r>
+    </w:p>
+    <w:p>
+      <w:pPr>
+        <w:pStyle w:val="Normal"/>
+        <w:rPr>
+          <w:b w:val="false"/>
+          <w:b w:val="false"/>
+          <w:bCs w:val="false"/>
+        </w:rPr>
+      </w:pPr>
+      <w:r>
+        <w:rPr>
+          <w:b w:val="false"/>
+          <w:bCs w:val="false"/>
+        </w:rPr>
+      </w:r>
+    </w:p>
+    <w:p>
+      <w:pPr>
+        <w:pStyle w:val="Normal"/>
+        <w:rPr>
+          <w:b w:val="false"/>
+          <w:b w:val="false"/>
+          <w:bCs w:val="false"/>
+        </w:rPr>
+      </w:pPr>
+      <w:r>
+        <w:rPr>
+          <w:b w:val="false"/>
+          <w:bCs w:val="false"/>
+        </w:rPr>
+      </w:r>
+    </w:p>
+    <w:p>
+      <w:pPr>
+        <w:pStyle w:val="Normal"/>
+        <w:rPr>
+          <w:b w:val="false"/>
+          <w:b w:val="false"/>
+          <w:bCs w:val="false"/>
+        </w:rPr>
+      </w:pPr>
+      <w:r>
+        <w:rPr>
+          <w:b w:val="false"/>
+          <w:bCs w:val="false"/>
+        </w:rPr>
       </w:r>
     </w:p>
     <w:sectPr>
@@ -3897,7 +5599,6 @@
     <w:rPrDefault>
       <w:rPr>
         <w:rFonts w:ascii="Arial" w:hAnsi="Arial" w:eastAsia="Arial" w:cs="Arial"/>
-        <w:sz w:val="22"/>
         <w:szCs w:val="22"/>
         <w:lang w:val="en-US" w:eastAsia="zh-CN" w:bidi="hi-IN"/>
       </w:rPr>
@@ -3911,11 +5612,13 @@
     <w:qFormat/>
     <w:pPr>
       <w:widowControl w:val="false"/>
+      <w:bidi w:val="0"/>
       <w:spacing w:lineRule="auto" w:line="276"/>
+      <w:jc w:val="left"/>
     </w:pPr>
     <w:rPr>
       <w:rFonts w:ascii="Arial" w:hAnsi="Arial" w:eastAsia="Arial" w:cs="Arial"/>
-      <w:color w:val="auto"/>
+      <w:color w:val="00000A"/>
       <w:sz w:val="22"/>
       <w:szCs w:val="22"/>
       <w:lang w:val="en-US" w:eastAsia="zh-CN" w:bidi="hi-IN"/>
@@ -3923,105 +5626,137 @@
   </w:style>
   <w:style w:type="paragraph" w:styleId="Heading1">
     <w:name w:val="Heading 1"/>
-    <w:basedOn w:val="Normal1"/>
+    <w:basedOn w:val="Heading"/>
     <w:next w:val="Normal"/>
     <w:qFormat/>
     <w:pPr>
       <w:keepNext/>
       <w:keepLines/>
       <w:pageBreakBefore w:val="false"/>
+      <w:widowControl w:val="false"/>
+      <w:bidi w:val="0"/>
       <w:spacing w:lineRule="auto" w:line="240" w:before="400" w:after="120"/>
+      <w:jc w:val="left"/>
     </w:pPr>
     <w:rPr>
+      <w:rFonts w:ascii="Arial" w:hAnsi="Arial" w:eastAsia="Arial" w:cs="Arial"/>
+      <w:color w:val="00000A"/>
       <w:sz w:val="40"/>
       <w:szCs w:val="40"/>
+      <w:lang w:val="en-US" w:eastAsia="zh-CN" w:bidi="hi-IN"/>
     </w:rPr>
   </w:style>
   <w:style w:type="paragraph" w:styleId="Heading2">
     <w:name w:val="Heading 2"/>
-    <w:basedOn w:val="Normal1"/>
+    <w:basedOn w:val="Heading"/>
     <w:next w:val="Normal"/>
     <w:qFormat/>
     <w:pPr>
       <w:keepNext/>
       <w:keepLines/>
       <w:pageBreakBefore w:val="false"/>
+      <w:widowControl w:val="false"/>
+      <w:bidi w:val="0"/>
       <w:spacing w:lineRule="auto" w:line="240" w:before="360" w:after="120"/>
+      <w:jc w:val="left"/>
     </w:pPr>
     <w:rPr>
+      <w:rFonts w:ascii="Arial" w:hAnsi="Arial" w:eastAsia="Arial" w:cs="Arial"/>
       <w:b w:val="false"/>
+      <w:color w:val="00000A"/>
       <w:sz w:val="32"/>
       <w:szCs w:val="32"/>
+      <w:lang w:val="en-US" w:eastAsia="zh-CN" w:bidi="hi-IN"/>
     </w:rPr>
   </w:style>
   <w:style w:type="paragraph" w:styleId="Heading3">
     <w:name w:val="Heading 3"/>
-    <w:basedOn w:val="Normal1"/>
+    <w:basedOn w:val="Heading"/>
     <w:next w:val="Normal"/>
     <w:qFormat/>
     <w:pPr>
       <w:keepNext/>
       <w:keepLines/>
       <w:pageBreakBefore w:val="false"/>
+      <w:widowControl w:val="false"/>
+      <w:bidi w:val="0"/>
       <w:spacing w:lineRule="auto" w:line="240" w:before="320" w:after="80"/>
+      <w:jc w:val="left"/>
     </w:pPr>
     <w:rPr>
+      <w:rFonts w:ascii="Arial" w:hAnsi="Arial" w:eastAsia="Arial" w:cs="Arial"/>
       <w:b w:val="false"/>
       <w:color w:val="434343"/>
       <w:sz w:val="28"/>
       <w:szCs w:val="28"/>
+      <w:lang w:val="en-US" w:eastAsia="zh-CN" w:bidi="hi-IN"/>
     </w:rPr>
   </w:style>
   <w:style w:type="paragraph" w:styleId="Heading4">
     <w:name w:val="Heading 4"/>
-    <w:basedOn w:val="Normal1"/>
+    <w:basedOn w:val="Heading"/>
     <w:next w:val="Normal"/>
     <w:qFormat/>
     <w:pPr>
       <w:keepNext/>
       <w:keepLines/>
       <w:pageBreakBefore w:val="false"/>
+      <w:widowControl w:val="false"/>
+      <w:bidi w:val="0"/>
       <w:spacing w:lineRule="auto" w:line="240" w:before="280" w:after="80"/>
+      <w:jc w:val="left"/>
     </w:pPr>
     <w:rPr>
+      <w:rFonts w:ascii="Arial" w:hAnsi="Arial" w:eastAsia="Arial" w:cs="Arial"/>
       <w:color w:val="666666"/>
       <w:sz w:val="24"/>
       <w:szCs w:val="24"/>
+      <w:lang w:val="en-US" w:eastAsia="zh-CN" w:bidi="hi-IN"/>
     </w:rPr>
   </w:style>
   <w:style w:type="paragraph" w:styleId="Heading5">
     <w:name w:val="Heading 5"/>
-    <w:basedOn w:val="Normal1"/>
+    <w:basedOn w:val="Heading"/>
     <w:next w:val="Normal"/>
     <w:qFormat/>
     <w:pPr>
       <w:keepNext/>
       <w:keepLines/>
       <w:pageBreakBefore w:val="false"/>
+      <w:widowControl w:val="false"/>
+      <w:bidi w:val="0"/>
       <w:spacing w:lineRule="auto" w:line="240" w:before="240" w:after="80"/>
+      <w:jc w:val="left"/>
     </w:pPr>
     <w:rPr>
+      <w:rFonts w:ascii="Arial" w:hAnsi="Arial" w:eastAsia="Arial" w:cs="Arial"/>
       <w:color w:val="666666"/>
       <w:sz w:val="22"/>
       <w:szCs w:val="22"/>
+      <w:lang w:val="en-US" w:eastAsia="zh-CN" w:bidi="hi-IN"/>
     </w:rPr>
   </w:style>
   <w:style w:type="paragraph" w:styleId="Heading6">
     <w:name w:val="Heading 6"/>
-    <w:basedOn w:val="Normal1"/>
+    <w:basedOn w:val="Heading"/>
     <w:next w:val="Normal"/>
     <w:qFormat/>
     <w:pPr>
       <w:keepNext/>
       <w:keepLines/>
       <w:pageBreakBefore w:val="false"/>
+      <w:widowControl w:val="false"/>
+      <w:bidi w:val="0"/>
       <w:spacing w:lineRule="auto" w:line="240" w:before="240" w:after="80"/>
+      <w:jc w:val="left"/>
     </w:pPr>
     <w:rPr>
+      <w:rFonts w:ascii="Arial" w:hAnsi="Arial" w:eastAsia="Arial" w:cs="Arial"/>
       <w:i/>
       <w:color w:val="666666"/>
       <w:sz w:val="22"/>
       <w:szCs w:val="22"/>
+      <w:lang w:val="en-US" w:eastAsia="zh-CN" w:bidi="hi-IN"/>
     </w:rPr>
   </w:style>
   <w:style w:type="character" w:styleId="ListLabel1">
@@ -4087,6 +5822,132 @@
       <w:u w:val="none"/>
     </w:rPr>
   </w:style>
+  <w:style w:type="character" w:styleId="ListLabel10">
+    <w:name w:val="ListLabel 10"/>
+    <w:qFormat/>
+    <w:rPr>
+      <w:u w:val="none"/>
+    </w:rPr>
+  </w:style>
+  <w:style w:type="character" w:styleId="ListLabel11">
+    <w:name w:val="ListLabel 11"/>
+    <w:qFormat/>
+    <w:rPr>
+      <w:u w:val="none"/>
+    </w:rPr>
+  </w:style>
+  <w:style w:type="character" w:styleId="ListLabel12">
+    <w:name w:val="ListLabel 12"/>
+    <w:qFormat/>
+    <w:rPr>
+      <w:u w:val="none"/>
+    </w:rPr>
+  </w:style>
+  <w:style w:type="character" w:styleId="ListLabel13">
+    <w:name w:val="ListLabel 13"/>
+    <w:qFormat/>
+    <w:rPr>
+      <w:u w:val="none"/>
+    </w:rPr>
+  </w:style>
+  <w:style w:type="character" w:styleId="ListLabel14">
+    <w:name w:val="ListLabel 14"/>
+    <w:qFormat/>
+    <w:rPr>
+      <w:u w:val="none"/>
+    </w:rPr>
+  </w:style>
+  <w:style w:type="character" w:styleId="ListLabel15">
+    <w:name w:val="ListLabel 15"/>
+    <w:qFormat/>
+    <w:rPr>
+      <w:u w:val="none"/>
+    </w:rPr>
+  </w:style>
+  <w:style w:type="character" w:styleId="ListLabel16">
+    <w:name w:val="ListLabel 16"/>
+    <w:qFormat/>
+    <w:rPr>
+      <w:u w:val="none"/>
+    </w:rPr>
+  </w:style>
+  <w:style w:type="character" w:styleId="ListLabel17">
+    <w:name w:val="ListLabel 17"/>
+    <w:qFormat/>
+    <w:rPr>
+      <w:u w:val="none"/>
+    </w:rPr>
+  </w:style>
+  <w:style w:type="character" w:styleId="ListLabel18">
+    <w:name w:val="ListLabel 18"/>
+    <w:qFormat/>
+    <w:rPr>
+      <w:u w:val="none"/>
+    </w:rPr>
+  </w:style>
+  <w:style w:type="character" w:styleId="ListLabel19">
+    <w:name w:val="ListLabel 19"/>
+    <w:qFormat/>
+    <w:rPr>
+      <w:u w:val="none"/>
+    </w:rPr>
+  </w:style>
+  <w:style w:type="character" w:styleId="ListLabel20">
+    <w:name w:val="ListLabel 20"/>
+    <w:qFormat/>
+    <w:rPr>
+      <w:u w:val="none"/>
+    </w:rPr>
+  </w:style>
+  <w:style w:type="character" w:styleId="ListLabel21">
+    <w:name w:val="ListLabel 21"/>
+    <w:qFormat/>
+    <w:rPr>
+      <w:u w:val="none"/>
+    </w:rPr>
+  </w:style>
+  <w:style w:type="character" w:styleId="ListLabel22">
+    <w:name w:val="ListLabel 22"/>
+    <w:qFormat/>
+    <w:rPr>
+      <w:u w:val="none"/>
+    </w:rPr>
+  </w:style>
+  <w:style w:type="character" w:styleId="ListLabel23">
+    <w:name w:val="ListLabel 23"/>
+    <w:qFormat/>
+    <w:rPr>
+      <w:u w:val="none"/>
+    </w:rPr>
+  </w:style>
+  <w:style w:type="character" w:styleId="ListLabel24">
+    <w:name w:val="ListLabel 24"/>
+    <w:qFormat/>
+    <w:rPr>
+      <w:u w:val="none"/>
+    </w:rPr>
+  </w:style>
+  <w:style w:type="character" w:styleId="ListLabel25">
+    <w:name w:val="ListLabel 25"/>
+    <w:qFormat/>
+    <w:rPr>
+      <w:u w:val="none"/>
+    </w:rPr>
+  </w:style>
+  <w:style w:type="character" w:styleId="ListLabel26">
+    <w:name w:val="ListLabel 26"/>
+    <w:qFormat/>
+    <w:rPr>
+      <w:u w:val="none"/>
+    </w:rPr>
+  </w:style>
+  <w:style w:type="character" w:styleId="ListLabel27">
+    <w:name w:val="ListLabel 27"/>
+    <w:qFormat/>
+    <w:rPr>
+      <w:u w:val="none"/>
+    </w:rPr>
+  </w:style>
   <w:style w:type="paragraph" w:styleId="Heading">
     <w:name w:val="Heading"/>
     <w:basedOn w:val="Normal"/>
@@ -4145,7 +6006,7 @@
       <w:rFonts w:cs="FreeSans"/>
     </w:rPr>
   </w:style>
-  <w:style w:type="paragraph" w:styleId="Normal1" w:default="1">
+  <w:style w:type="paragraph" w:styleId="LOnormal" w:default="1">
     <w:name w:val="LO-normal"/>
     <w:qFormat/>
     <w:pPr>
@@ -4155,7 +6016,7 @@
     </w:pPr>
     <w:rPr>
       <w:rFonts w:ascii="Arial" w:hAnsi="Arial" w:eastAsia="Arial" w:cs="Arial"/>
-      <w:color w:val="auto"/>
+      <w:color w:val="00000A"/>
       <w:sz w:val="22"/>
       <w:szCs w:val="22"/>
       <w:lang w:val="en-US" w:eastAsia="zh-CN" w:bidi="hi-IN"/>
@@ -4163,7 +6024,7 @@
   </w:style>
   <w:style w:type="paragraph" w:styleId="Title">
     <w:name w:val="Title"/>
-    <w:basedOn w:val="Normal1"/>
+    <w:basedOn w:val="LOnormal"/>
     <w:next w:val="Normal"/>
     <w:qFormat/>
     <w:pPr>
@@ -4179,7 +6040,7 @@
   </w:style>
   <w:style w:type="paragraph" w:styleId="Subtitle">
     <w:name w:val="Subtitle"/>
-    <w:basedOn w:val="Normal1"/>
+    <w:basedOn w:val="LOnormal"/>
     <w:next w:val="Normal"/>
     <w:qFormat/>
     <w:pPr>

</xml_diff>

<commit_message>
Updated document for kafka stream basics. Created simple demo of favorite color using Kstream and Ktable.
</commit_message>
<xml_diff>
--- a/Docs/Kafka.docx
+++ b/Docs/Kafka.docx
@@ -4515,7 +4515,7 @@
           <w:bCs/>
         </w:rPr>
         <w:drawing>
-          <wp:anchor behindDoc="0" distT="0" distB="0" distL="0" distR="0" simplePos="0" locked="0" layoutInCell="1" allowOverlap="1" relativeHeight="10">
+          <wp:anchor behindDoc="0" distT="0" distB="0" distL="0" distR="0" simplePos="0" locked="0" layoutInCell="1" allowOverlap="1" relativeHeight="6">
             <wp:simplePos x="0" y="0"/>
             <wp:positionH relativeFrom="column">
               <wp:align>center</wp:align>
@@ -5290,6 +5290,7 @@
           <w:b w:val="false"/>
           <w:bCs w:val="false"/>
         </w:rPr>
+        <w:t>Kstream is a sequece of immutable objects.</w:t>
       </w:r>
     </w:p>
     <w:p>
@@ -5306,6 +5307,7 @@
           <w:b w:val="false"/>
           <w:bCs w:val="false"/>
         </w:rPr>
+        <w:t>Ktable is can be imagend as database table like lates values of all key.</w:t>
       </w:r>
     </w:p>
     <w:p>
@@ -5338,6 +5340,314 @@
           <w:b w:val="false"/>
           <w:bCs w:val="false"/>
         </w:rPr>
+        <w:t>Records can be read directly from kafka topic as either Kstream or Ktable of GlobalKtable.</w:t>
+      </w:r>
+    </w:p>
+    <w:p>
+      <w:pPr>
+        <w:pStyle w:val="Normal"/>
+        <w:rPr>
+          <w:b w:val="false"/>
+          <w:b w:val="false"/>
+          <w:bCs w:val="false"/>
+        </w:rPr>
+      </w:pPr>
+      <w:r>
+        <w:rPr>
+          <w:b w:val="false"/>
+          <w:bCs w:val="false"/>
+        </w:rPr>
+        <w:t>Builder.stream()</w:t>
+      </w:r>
+    </w:p>
+    <w:p>
+      <w:pPr>
+        <w:pStyle w:val="Normal"/>
+        <w:rPr>
+          <w:b w:val="false"/>
+          <w:b w:val="false"/>
+          <w:bCs w:val="false"/>
+        </w:rPr>
+      </w:pPr>
+      <w:r>
+        <w:rPr>
+          <w:b w:val="false"/>
+          <w:bCs w:val="false"/>
+        </w:rPr>
+        <w:t>Builder.table()</w:t>
+      </w:r>
+    </w:p>
+    <w:p>
+      <w:pPr>
+        <w:pStyle w:val="Normal"/>
+        <w:rPr>
+          <w:b w:val="false"/>
+          <w:b w:val="false"/>
+          <w:bCs w:val="false"/>
+        </w:rPr>
+      </w:pPr>
+      <w:r>
+        <w:rPr>
+          <w:b w:val="false"/>
+          <w:bCs w:val="false"/>
+        </w:rPr>
+        <w:t>Builder.globalTable()</w:t>
+      </w:r>
+    </w:p>
+    <w:p>
+      <w:pPr>
+        <w:pStyle w:val="Normal"/>
+        <w:rPr>
+          <w:b w:val="false"/>
+          <w:b w:val="false"/>
+          <w:bCs w:val="false"/>
+        </w:rPr>
+      </w:pPr>
+      <w:r>
+        <w:rPr>
+          <w:b w:val="false"/>
+          <w:bCs w:val="false"/>
+        </w:rPr>
+      </w:r>
+    </w:p>
+    <w:p>
+      <w:pPr>
+        <w:pStyle w:val="Normal"/>
+        <w:rPr>
+          <w:b w:val="false"/>
+          <w:b w:val="false"/>
+          <w:bCs w:val="false"/>
+        </w:rPr>
+      </w:pPr>
+      <w:r>
+        <w:rPr>
+          <w:b w:val="false"/>
+          <w:bCs w:val="false"/>
+        </w:rPr>
+        <w:t>Records can be write back to topic using below two option.</w:t>
+      </w:r>
+    </w:p>
+    <w:p>
+      <w:pPr>
+        <w:pStyle w:val="Normal"/>
+        <w:rPr>
+          <w:b w:val="false"/>
+          <w:b w:val="false"/>
+          <w:bCs w:val="false"/>
+        </w:rPr>
+      </w:pPr>
+      <w:r>
+        <w:rPr>
+          <w:b w:val="false"/>
+          <w:bCs w:val="false"/>
+        </w:rPr>
+        <w:t>Stream.to()  its a sink processor operation, data will be write to topic.</w:t>
+      </w:r>
+    </w:p>
+    <w:p>
+      <w:pPr>
+        <w:pStyle w:val="Normal"/>
+        <w:rPr>
+          <w:b w:val="false"/>
+          <w:b w:val="false"/>
+          <w:bCs w:val="false"/>
+        </w:rPr>
+      </w:pPr>
+      <w:r>
+        <w:rPr>
+          <w:b w:val="false"/>
+          <w:bCs w:val="false"/>
+        </w:rPr>
+      </w:r>
+    </w:p>
+    <w:p>
+      <w:pPr>
+        <w:pStyle w:val="Normal"/>
+        <w:rPr>
+          <w:b w:val="false"/>
+          <w:b w:val="false"/>
+          <w:bCs w:val="false"/>
+        </w:rPr>
+      </w:pPr>
+      <w:r>
+        <w:rPr>
+          <w:b w:val="false"/>
+          <w:bCs w:val="false"/>
+        </w:rPr>
+        <w:t>Stream.through() should be used when want to write to topic and as a result get stream or table from topic.</w:t>
+      </w:r>
+    </w:p>
+    <w:p>
+      <w:pPr>
+        <w:pStyle w:val="Normal"/>
+        <w:rPr>
+          <w:b w:val="false"/>
+          <w:b w:val="false"/>
+          <w:bCs w:val="false"/>
+        </w:rPr>
+      </w:pPr>
+      <w:r>
+        <w:rPr>
+          <w:b w:val="false"/>
+          <w:bCs w:val="false"/>
+        </w:rPr>
+      </w:r>
+    </w:p>
+    <w:p>
+      <w:pPr>
+        <w:pStyle w:val="Normal"/>
+        <w:rPr>
+          <w:b w:val="false"/>
+          <w:b w:val="false"/>
+          <w:bCs w:val="false"/>
+        </w:rPr>
+      </w:pPr>
+      <w:r>
+        <w:rPr>
+          <w:b w:val="false"/>
+          <w:bCs w:val="false"/>
+        </w:rPr>
+        <w:t>Branch</w:t>
+      </w:r>
+    </w:p>
+    <w:p>
+      <w:pPr>
+        <w:pStyle w:val="Normal"/>
+        <w:rPr>
+          <w:b w:val="false"/>
+          <w:b w:val="false"/>
+          <w:bCs w:val="false"/>
+        </w:rPr>
+      </w:pPr>
+      <w:r>
+        <w:rPr>
+          <w:b w:val="false"/>
+          <w:bCs w:val="false"/>
+        </w:rPr>
+        <w:t>It will create multiple streams out of it as per predicate and the records does not match any predecate will be dropped.</w:t>
+      </w:r>
+    </w:p>
+    <w:p>
+      <w:pPr>
+        <w:pStyle w:val="Normal"/>
+        <w:rPr>
+          <w:b w:val="false"/>
+          <w:b w:val="false"/>
+          <w:bCs w:val="false"/>
+        </w:rPr>
+      </w:pPr>
+      <w:r>
+        <w:rPr>
+          <w:b w:val="false"/>
+          <w:bCs w:val="false"/>
+        </w:rPr>
+      </w:r>
+    </w:p>
+    <w:p>
+      <w:pPr>
+        <w:pStyle w:val="Normal"/>
+        <w:rPr/>
+      </w:pPr>
+      <w:r>
+        <w:rPr/>
+        <w:t>Re-Partition</w:t>
+      </w:r>
+    </w:p>
+    <w:p>
+      <w:pPr>
+        <w:pStyle w:val="Normal"/>
+        <w:rPr/>
+      </w:pPr>
+      <w:r>
+        <w:rPr/>
+        <w:t>When operation can possiby change the key than Stream will be marked for repartition.</w:t>
+      </w:r>
+    </w:p>
+    <w:p>
+      <w:pPr>
+        <w:pStyle w:val="Normal"/>
+        <w:rPr/>
+      </w:pPr>
+      <w:r>
+        <w:rPr/>
+        <w:t>Map</w:t>
+      </w:r>
+    </w:p>
+    <w:p>
+      <w:pPr>
+        <w:pStyle w:val="Normal"/>
+        <w:rPr/>
+      </w:pPr>
+      <w:r>
+        <w:rPr/>
+        <w:t>FlatMap</w:t>
+      </w:r>
+    </w:p>
+    <w:p>
+      <w:pPr>
+        <w:pStyle w:val="Normal"/>
+        <w:rPr/>
+      </w:pPr>
+      <w:r>
+        <w:rPr/>
+        <w:t>SelectKey</w:t>
+      </w:r>
+    </w:p>
+    <w:p>
+      <w:pPr>
+        <w:pStyle w:val="Normal"/>
+        <w:rPr/>
+      </w:pPr>
+      <w:r>
+        <w:rPr/>
+      </w:r>
+    </w:p>
+    <w:p>
+      <w:pPr>
+        <w:pStyle w:val="Normal"/>
+        <w:rPr/>
+      </w:pPr>
+      <w:r>
+        <w:rPr/>
+        <w:t>only use above operations when its actually required to change key other wise use below alternatives</w:t>
+      </w:r>
+    </w:p>
+    <w:p>
+      <w:pPr>
+        <w:pStyle w:val="Normal"/>
+        <w:rPr/>
+      </w:pPr>
+      <w:r>
+        <w:rPr/>
+        <w:t>MapValue</w:t>
+      </w:r>
+    </w:p>
+    <w:p>
+      <w:pPr>
+        <w:pStyle w:val="Normal"/>
+        <w:rPr/>
+      </w:pPr>
+      <w:r>
+        <w:rPr/>
+        <w:t>FlatMapValue</w:t>
+      </w:r>
+    </w:p>
+    <w:p>
+      <w:pPr>
+        <w:pStyle w:val="Normal"/>
+        <w:rPr/>
+      </w:pPr>
+      <w:r>
+        <w:rPr/>
+      </w:r>
+    </w:p>
+    <w:p>
+      <w:pPr>
+        <w:pStyle w:val="Normal"/>
+        <w:rPr/>
+      </w:pPr>
+      <w:r>
+        <w:rPr/>
       </w:r>
     </w:p>
     <w:sectPr>
@@ -5943,6 +6253,69 @@
   </w:style>
   <w:style w:type="character" w:styleId="ListLabel27">
     <w:name w:val="ListLabel 27"/>
+    <w:qFormat/>
+    <w:rPr>
+      <w:u w:val="none"/>
+    </w:rPr>
+  </w:style>
+  <w:style w:type="character" w:styleId="ListLabel28">
+    <w:name w:val="ListLabel 28"/>
+    <w:qFormat/>
+    <w:rPr>
+      <w:u w:val="none"/>
+    </w:rPr>
+  </w:style>
+  <w:style w:type="character" w:styleId="ListLabel29">
+    <w:name w:val="ListLabel 29"/>
+    <w:qFormat/>
+    <w:rPr>
+      <w:u w:val="none"/>
+    </w:rPr>
+  </w:style>
+  <w:style w:type="character" w:styleId="ListLabel30">
+    <w:name w:val="ListLabel 30"/>
+    <w:qFormat/>
+    <w:rPr>
+      <w:u w:val="none"/>
+    </w:rPr>
+  </w:style>
+  <w:style w:type="character" w:styleId="ListLabel31">
+    <w:name w:val="ListLabel 31"/>
+    <w:qFormat/>
+    <w:rPr>
+      <w:u w:val="none"/>
+    </w:rPr>
+  </w:style>
+  <w:style w:type="character" w:styleId="ListLabel32">
+    <w:name w:val="ListLabel 32"/>
+    <w:qFormat/>
+    <w:rPr>
+      <w:u w:val="none"/>
+    </w:rPr>
+  </w:style>
+  <w:style w:type="character" w:styleId="ListLabel33">
+    <w:name w:val="ListLabel 33"/>
+    <w:qFormat/>
+    <w:rPr>
+      <w:u w:val="none"/>
+    </w:rPr>
+  </w:style>
+  <w:style w:type="character" w:styleId="ListLabel34">
+    <w:name w:val="ListLabel 34"/>
+    <w:qFormat/>
+    <w:rPr>
+      <w:u w:val="none"/>
+    </w:rPr>
+  </w:style>
+  <w:style w:type="character" w:styleId="ListLabel35">
+    <w:name w:val="ListLabel 35"/>
+    <w:qFormat/>
+    <w:rPr>
+      <w:u w:val="none"/>
+    </w:rPr>
+  </w:style>
+  <w:style w:type="character" w:styleId="ListLabel36">
+    <w:name w:val="ListLabel 36"/>
     <w:qFormat/>
     <w:rPr>
       <w:u w:val="none"/>

</xml_diff>